<commit_message>
Documentation update and Design themes
</commit_message>
<xml_diff>
--- a/documentation/Report/Background Research Section.docx
+++ b/documentation/Report/Background Research Section.docx
@@ -4,7 +4,7 @@
   <w:body>
     <w:p>
       <w:pPr>
-        <w:pStyle w:val="Ttulo"/>
+        <w:pStyle w:val="Title"/>
         <w:rPr>
           <w:rFonts w:ascii="Palatino Linotype" w:hAnsi="Palatino Linotype"/>
           <w:color w:val="auto"/>
@@ -20,7 +20,7 @@
     </w:p>
     <w:p>
       <w:pPr>
-        <w:pStyle w:val="Ttulo1"/>
+        <w:pStyle w:val="Heading1"/>
         <w:numPr>
           <w:ilvl w:val="0"/>
           <w:numId w:val="1"/>
@@ -53,12 +53,66 @@
           <w:sz w:val="24"/>
           <w:szCs w:val="24"/>
         </w:rPr>
-        <w:t>In the year 2012, the Raspberry Pi Foundation developed a single-board computer with the intention of promoting the teaching and learning of Computer Science in schools. This device, known as Raspberry Pi (RPi), constitutes a low-cost computing and interfacing machine to external devices, which allows for greater accessibility in designing integrated systems. However, RPi does not yet comprise the necessary scaffolding tools in interfacing and controlling the system. Consequently, customers find it difficult to quickly, efficiently and enjoyably learn the concepts necessary to understand and work with RPi. Currently, there are several projects being undertaken for the development of such scaffolding tools.</w:t>
+        <w:t>In the year 2012, the Raspberry Pi Foundation developed a single-board computer with the intention of promoting the teaching and learning of Computer Science in schools. This device, known as Raspberry Pi (</w:t>
+      </w:r>
+      <w:proofErr w:type="spellStart"/>
+      <w:r>
+        <w:rPr>
+          <w:rFonts w:ascii="Palatino Linotype" w:hAnsi="Palatino Linotype"/>
+          <w:sz w:val="24"/>
+          <w:szCs w:val="24"/>
+        </w:rPr>
+        <w:t>RPi</w:t>
+      </w:r>
+      <w:proofErr w:type="spellEnd"/>
+      <w:r>
+        <w:rPr>
+          <w:rFonts w:ascii="Palatino Linotype" w:hAnsi="Palatino Linotype"/>
+          <w:sz w:val="24"/>
+          <w:szCs w:val="24"/>
+        </w:rPr>
+        <w:t xml:space="preserve">), constitutes a low-cost computing and interfacing machine to external devices, which allows for greater accessibility in designing integrated systems. However, </w:t>
+      </w:r>
+      <w:proofErr w:type="spellStart"/>
+      <w:r>
+        <w:rPr>
+          <w:rFonts w:ascii="Palatino Linotype" w:hAnsi="Palatino Linotype"/>
+          <w:sz w:val="24"/>
+          <w:szCs w:val="24"/>
+        </w:rPr>
+        <w:t>RPi</w:t>
+      </w:r>
+      <w:proofErr w:type="spellEnd"/>
+      <w:r>
+        <w:rPr>
+          <w:rFonts w:ascii="Palatino Linotype" w:hAnsi="Palatino Linotype"/>
+          <w:sz w:val="24"/>
+          <w:szCs w:val="24"/>
+        </w:rPr>
+        <w:t xml:space="preserve"> does not yet comprise the necessary scaffolding tools in interfacing and controlling the system. Consequently, customers find it difficult to quickly, efficiently and enjoyably learn the concepts necessary to understand and work with </w:t>
+      </w:r>
+      <w:proofErr w:type="spellStart"/>
+      <w:r>
+        <w:rPr>
+          <w:rFonts w:ascii="Palatino Linotype" w:hAnsi="Palatino Linotype"/>
+          <w:sz w:val="24"/>
+          <w:szCs w:val="24"/>
+        </w:rPr>
+        <w:t>RPi</w:t>
+      </w:r>
+      <w:proofErr w:type="spellEnd"/>
+      <w:r>
+        <w:rPr>
+          <w:rFonts w:ascii="Palatino Linotype" w:hAnsi="Palatino Linotype"/>
+          <w:sz w:val="24"/>
+          <w:szCs w:val="24"/>
+        </w:rPr>
+        <w:t>. Currently, there are several projects being undertaken for the development of such scaffolding tools.</w:t>
       </w:r>
       <w:commentRangeEnd w:id="0"/>
       <w:r>
         <w:rPr>
-          <w:rStyle w:val="Refdecomentrio"/>
+          <w:rStyle w:val="CommentReference"/>
           <w:rFonts w:ascii="Palatino Linotype" w:hAnsi="Palatino Linotype"/>
           <w:sz w:val="24"/>
           <w:szCs w:val="24"/>
@@ -68,7 +122,7 @@
     </w:p>
     <w:p>
       <w:pPr>
-        <w:pStyle w:val="Ttulo1"/>
+        <w:pStyle w:val="Heading1"/>
         <w:numPr>
           <w:ilvl w:val="0"/>
           <w:numId w:val="1"/>
@@ -177,7 +231,7 @@
     </w:p>
     <w:p>
       <w:pPr>
-        <w:pStyle w:val="Ttulo2"/>
+        <w:pStyle w:val="Heading2"/>
         <w:numPr>
           <w:ilvl w:val="1"/>
           <w:numId w:val="3"/>
@@ -204,7 +258,7 @@
     </w:p>
     <w:p>
       <w:pPr>
-        <w:pStyle w:val="Ttulo3"/>
+        <w:pStyle w:val="Heading3"/>
         <w:numPr>
           <w:ilvl w:val="2"/>
           <w:numId w:val="3"/>
@@ -1081,7 +1135,7 @@
     </w:p>
     <w:p>
       <w:pPr>
-        <w:pStyle w:val="PargrafodaLista"/>
+        <w:pStyle w:val="ListParagraph"/>
         <w:numPr>
           <w:ilvl w:val="0"/>
           <w:numId w:val="4"/>
@@ -1168,7 +1222,7 @@
     </w:p>
     <w:p>
       <w:pPr>
-        <w:pStyle w:val="PargrafodaLista"/>
+        <w:pStyle w:val="ListParagraph"/>
         <w:numPr>
           <w:ilvl w:val="0"/>
           <w:numId w:val="4"/>
@@ -1253,7 +1307,7 @@
     </w:p>
     <w:p>
       <w:pPr>
-        <w:pStyle w:val="PargrafodaLista"/>
+        <w:pStyle w:val="ListParagraph"/>
         <w:numPr>
           <w:ilvl w:val="0"/>
           <w:numId w:val="4"/>
@@ -1339,7 +1393,7 @@
     </w:p>
     <w:p>
       <w:pPr>
-        <w:pStyle w:val="PargrafodaLista"/>
+        <w:pStyle w:val="ListParagraph"/>
         <w:numPr>
           <w:ilvl w:val="0"/>
           <w:numId w:val="4"/>
@@ -1730,7 +1784,7 @@
     </w:p>
     <w:p>
       <w:pPr>
-        <w:pStyle w:val="Ttulo3"/>
+        <w:pStyle w:val="Heading3"/>
         <w:numPr>
           <w:ilvl w:val="2"/>
           <w:numId w:val="3"/>
@@ -1917,7 +1971,7 @@
     </w:p>
     <w:p>
       <w:pPr>
-        <w:pStyle w:val="Ttulo3"/>
+        <w:pStyle w:val="Heading3"/>
         <w:numPr>
           <w:ilvl w:val="2"/>
           <w:numId w:val="3"/>
@@ -1957,6 +2011,7 @@
           <w:szCs w:val="24"/>
         </w:rPr>
       </w:pPr>
+      <w:commentRangeStart w:id="1"/>
       <w:r>
         <w:rPr>
           <w:rFonts w:ascii="Palatino Linotype" w:hAnsi="Palatino Linotype"/>
@@ -1965,11 +2020,18 @@
           <w:szCs w:val="24"/>
         </w:rPr>
         <w:t>COMPARE WITH AN EDUCATIONAL RESOURCE FOR COMPUTING BASED ON TECHNOLOGICAL IMPLEMENTATION</w:t>
+      </w:r>
+      <w:commentRangeEnd w:id="1"/>
+      <w:r>
+        <w:rPr>
+          <w:rStyle w:val="CommentReference"/>
+        </w:rPr>
+        <w:commentReference w:id="1"/>
       </w:r>
     </w:p>
     <w:p>
       <w:pPr>
-        <w:pStyle w:val="Ttulo2"/>
+        <w:pStyle w:val="Heading2"/>
         <w:numPr>
           <w:ilvl w:val="1"/>
           <w:numId w:val="3"/>
@@ -1989,7 +2051,7 @@
     </w:p>
     <w:p>
       <w:pPr>
-        <w:pStyle w:val="Ttulo3"/>
+        <w:pStyle w:val="Heading3"/>
         <w:numPr>
           <w:ilvl w:val="2"/>
           <w:numId w:val="3"/>
@@ -2169,7 +2231,7 @@
     </w:p>
     <w:p>
       <w:pPr>
-        <w:pStyle w:val="Ttulo3"/>
+        <w:pStyle w:val="Heading3"/>
         <w:numPr>
           <w:ilvl w:val="2"/>
           <w:numId w:val="3"/>
@@ -2181,6 +2243,7 @@
           <w:szCs w:val="24"/>
         </w:rPr>
       </w:pPr>
+      <w:commentRangeStart w:id="2"/>
       <w:r>
         <w:rPr>
           <w:rFonts w:ascii="Palatino Linotype" w:hAnsi="Palatino Linotype"/>
@@ -2189,6 +2252,17 @@
           <w:szCs w:val="24"/>
         </w:rPr>
         <w:t>The Java Accessibility API</w:t>
+      </w:r>
+      <w:commentRangeEnd w:id="2"/>
+      <w:r>
+        <w:rPr>
+          <w:rStyle w:val="CommentReference"/>
+          <w:rFonts w:asciiTheme="minorHAnsi" w:eastAsiaTheme="minorEastAsia" w:hAnsiTheme="minorHAnsi" w:cstheme="minorBidi"/>
+          <w:b w:val="0"/>
+          <w:bCs w:val="0"/>
+          <w:color w:val="auto"/>
+        </w:rPr>
+        <w:commentReference w:id="2"/>
       </w:r>
     </w:p>
     <w:p>
@@ -2256,7 +2330,7 @@
     </w:p>
     <w:p>
       <w:pPr>
-        <w:pStyle w:val="Ttulo3"/>
+        <w:pStyle w:val="Heading3"/>
         <w:numPr>
           <w:ilvl w:val="2"/>
           <w:numId w:val="3"/>
@@ -2343,7 +2417,7 @@
     </w:p>
     <w:p>
       <w:pPr>
-        <w:pStyle w:val="Ttulo3"/>
+        <w:pStyle w:val="Heading3"/>
         <w:numPr>
           <w:ilvl w:val="2"/>
           <w:numId w:val="3"/>
@@ -2413,7 +2487,7 @@
     </w:p>
     <w:p>
       <w:pPr>
-        <w:pStyle w:val="PargrafodaLista"/>
+        <w:pStyle w:val="ListParagraph"/>
         <w:ind w:left="2160"/>
         <w:rPr>
           <w:rFonts w:ascii="Palatino Linotype" w:hAnsi="Palatino Linotype"/>
@@ -2424,7 +2498,7 @@
     </w:p>
     <w:p>
       <w:pPr>
-        <w:pStyle w:val="PargrafodaLista"/>
+        <w:pStyle w:val="ListParagraph"/>
         <w:ind w:left="2160"/>
         <w:rPr>
           <w:rFonts w:ascii="Palatino Linotype" w:hAnsi="Palatino Linotype"/>
@@ -2435,7 +2509,7 @@
     </w:p>
     <w:p>
       <w:pPr>
-        <w:pStyle w:val="PargrafodaLista"/>
+        <w:pStyle w:val="ListParagraph"/>
         <w:ind w:left="2160"/>
         <w:rPr>
           <w:rFonts w:ascii="Palatino Linotype" w:hAnsi="Palatino Linotype"/>
@@ -2463,7 +2537,7 @@
       <w:sdtContent>
         <w:p>
           <w:pPr>
-            <w:pStyle w:val="Ttulo1"/>
+            <w:pStyle w:val="Heading1"/>
           </w:pPr>
           <w:r>
             <w:t>References</w:t>
@@ -2477,7 +2551,7 @@
           <w:sdtContent>
             <w:p>
               <w:pPr>
-                <w:pStyle w:val="Bibliografia"/>
+                <w:pStyle w:val="Bibliography"/>
                 <w:rPr>
                   <w:noProof/>
                 </w:rPr>
@@ -2514,7 +2588,7 @@
             </w:p>
             <w:p>
               <w:pPr>
-                <w:pStyle w:val="Bibliografia"/>
+                <w:pStyle w:val="Bibliography"/>
                 <w:rPr>
                   <w:noProof/>
                 </w:rPr>
@@ -2556,7 +2630,7 @@
             </w:p>
             <w:p>
               <w:pPr>
-                <w:pStyle w:val="Bibliografia"/>
+                <w:pStyle w:val="Bibliography"/>
                 <w:rPr>
                   <w:noProof/>
                 </w:rPr>
@@ -2598,7 +2672,7 @@
             </w:p>
             <w:p>
               <w:pPr>
-                <w:pStyle w:val="Bibliografia"/>
+                <w:pStyle w:val="Bibliography"/>
                 <w:rPr>
                   <w:noProof/>
                 </w:rPr>
@@ -2640,7 +2714,7 @@
             </w:p>
             <w:p>
               <w:pPr>
-                <w:pStyle w:val="Bibliografia"/>
+                <w:pStyle w:val="Bibliography"/>
                 <w:rPr>
                   <w:noProof/>
                 </w:rPr>
@@ -2702,8 +2776,8 @@
           <w:szCs w:val="24"/>
         </w:rPr>
       </w:pPr>
-      <w:bookmarkStart w:id="1" w:name="_GoBack"/>
-      <w:bookmarkEnd w:id="1"/>
+      <w:bookmarkStart w:id="3" w:name="_GoBack"/>
+      <w:bookmarkEnd w:id="3"/>
     </w:p>
     <w:sectPr>
       <w:pgSz w:w="11906" w:h="16838"/>
@@ -2720,16 +2794,72 @@
   <w:comment w:id="0" w:author="cf4g09" w:date="2013-10-15T16:40:00Z" w:initials="c">
     <w:p>
       <w:pPr>
-        <w:pStyle w:val="Textodecomentrio"/>
-      </w:pPr>
-      <w:r>
-        <w:rPr>
-          <w:rStyle w:val="Refdecomentrio"/>
+        <w:pStyle w:val="CommentText"/>
+      </w:pPr>
+      <w:r>
+        <w:rPr>
+          <w:rStyle w:val="CommentReference"/>
         </w:rPr>
         <w:annotationRef/>
       </w:r>
       <w:r>
-        <w:t>Needs more than this ofc – Karishma and Noni, you’ve done research on this right?</w:t>
+        <w:t xml:space="preserve">Needs more than this </w:t>
+      </w:r>
+      <w:proofErr w:type="spellStart"/>
+      <w:r>
+        <w:t>ofc</w:t>
+      </w:r>
+      <w:proofErr w:type="spellEnd"/>
+      <w:r>
+        <w:t xml:space="preserve"> – </w:t>
+      </w:r>
+      <w:proofErr w:type="spellStart"/>
+      <w:r>
+        <w:t>Karishma</w:t>
+      </w:r>
+      <w:proofErr w:type="spellEnd"/>
+      <w:r>
+        <w:t xml:space="preserve"> and Noni, you’ve done research on this right?</w:t>
+      </w:r>
+    </w:p>
+  </w:comment>
+  <w:comment w:id="1" w:author="Lucca de Paoli" w:date="2013-10-28T11:34:00Z" w:initials="LdP">
+    <w:p>
+      <w:pPr>
+        <w:pStyle w:val="CommentText"/>
+      </w:pPr>
+      <w:r>
+        <w:rPr>
+          <w:rStyle w:val="CommentReference"/>
+        </w:rPr>
+        <w:annotationRef/>
+      </w:r>
+      <w:r>
+        <w:t xml:space="preserve">This is </w:t>
+      </w:r>
+      <w:proofErr w:type="spellStart"/>
+      <w:r>
+        <w:t>Cathys</w:t>
+      </w:r>
+      <w:proofErr w:type="spellEnd"/>
+      <w:r>
+        <w:t xml:space="preserve"> work</w:t>
+      </w:r>
+    </w:p>
+  </w:comment>
+  <w:comment w:id="2" w:author="Lucca de Paoli" w:date="2013-10-28T11:38:00Z" w:initials="LdP">
+    <w:p>
+      <w:pPr>
+        <w:pStyle w:val="CommentText"/>
+      </w:pPr>
+      <w:r>
+        <w:rPr>
+          <w:rStyle w:val="CommentReference"/>
+        </w:rPr>
+        <w:annotationRef/>
+      </w:r>
+      <w:r>
+        <w:t>Not doing this anymore I suppose? – ask Gary</w:t>
       </w:r>
     </w:p>
   </w:comment>
@@ -3730,11 +3860,11 @@
     <w:qFormat/>
     <w:rsid w:val="00FD69B3"/>
   </w:style>
-  <w:style w:type="paragraph" w:styleId="Ttulo1">
+  <w:style w:type="paragraph" w:styleId="Heading1">
     <w:name w:val="heading 1"/>
     <w:basedOn w:val="Normal"/>
     <w:next w:val="Normal"/>
-    <w:link w:val="Ttulo1Carcter"/>
+    <w:link w:val="Heading1Char"/>
     <w:uiPriority w:val="9"/>
     <w:qFormat/>
     <w:rsid w:val="00FD69B3"/>
@@ -3753,11 +3883,11 @@
       <w:szCs w:val="28"/>
     </w:rPr>
   </w:style>
-  <w:style w:type="paragraph" w:styleId="Ttulo2">
+  <w:style w:type="paragraph" w:styleId="Heading2">
     <w:name w:val="heading 2"/>
     <w:basedOn w:val="Normal"/>
     <w:next w:val="Normal"/>
-    <w:link w:val="Ttulo2Carcter"/>
+    <w:link w:val="Heading2Char"/>
     <w:uiPriority w:val="9"/>
     <w:unhideWhenUsed/>
     <w:qFormat/>
@@ -3777,11 +3907,11 @@
       <w:szCs w:val="26"/>
     </w:rPr>
   </w:style>
-  <w:style w:type="paragraph" w:styleId="Ttulo3">
+  <w:style w:type="paragraph" w:styleId="Heading3">
     <w:name w:val="heading 3"/>
     <w:basedOn w:val="Normal"/>
     <w:next w:val="Normal"/>
-    <w:link w:val="Ttulo3Carcter"/>
+    <w:link w:val="Heading3Char"/>
     <w:uiPriority w:val="9"/>
     <w:unhideWhenUsed/>
     <w:qFormat/>
@@ -3799,11 +3929,11 @@
       <w:color w:val="5B9BD5" w:themeColor="accent1"/>
     </w:rPr>
   </w:style>
-  <w:style w:type="paragraph" w:styleId="Ttulo4">
+  <w:style w:type="paragraph" w:styleId="Heading4">
     <w:name w:val="heading 4"/>
     <w:basedOn w:val="Normal"/>
     <w:next w:val="Normal"/>
-    <w:link w:val="Ttulo4Carcter"/>
+    <w:link w:val="Heading4Char"/>
     <w:uiPriority w:val="9"/>
     <w:semiHidden/>
     <w:unhideWhenUsed/>
@@ -3824,11 +3954,11 @@
       <w:color w:val="5B9BD5" w:themeColor="accent1"/>
     </w:rPr>
   </w:style>
-  <w:style w:type="paragraph" w:styleId="Ttulo5">
+  <w:style w:type="paragraph" w:styleId="Heading5">
     <w:name w:val="heading 5"/>
     <w:basedOn w:val="Normal"/>
     <w:next w:val="Normal"/>
-    <w:link w:val="Ttulo5Carcter"/>
+    <w:link w:val="Heading5Char"/>
     <w:uiPriority w:val="9"/>
     <w:semiHidden/>
     <w:unhideWhenUsed/>
@@ -3845,11 +3975,11 @@
       <w:color w:val="1F4D78" w:themeColor="accent1" w:themeShade="7F"/>
     </w:rPr>
   </w:style>
-  <w:style w:type="paragraph" w:styleId="Ttulo6">
+  <w:style w:type="paragraph" w:styleId="Heading6">
     <w:name w:val="heading 6"/>
     <w:basedOn w:val="Normal"/>
     <w:next w:val="Normal"/>
-    <w:link w:val="Ttulo6Carcter"/>
+    <w:link w:val="Heading6Char"/>
     <w:uiPriority w:val="9"/>
     <w:semiHidden/>
     <w:unhideWhenUsed/>
@@ -3868,11 +3998,11 @@
       <w:color w:val="1F4D78" w:themeColor="accent1" w:themeShade="7F"/>
     </w:rPr>
   </w:style>
-  <w:style w:type="paragraph" w:styleId="Ttulo7">
+  <w:style w:type="paragraph" w:styleId="Heading7">
     <w:name w:val="heading 7"/>
     <w:basedOn w:val="Normal"/>
     <w:next w:val="Normal"/>
-    <w:link w:val="Ttulo7Carcter"/>
+    <w:link w:val="Heading7Char"/>
     <w:uiPriority w:val="9"/>
     <w:semiHidden/>
     <w:unhideWhenUsed/>
@@ -3891,11 +4021,11 @@
       <w:color w:val="404040" w:themeColor="text1" w:themeTint="BF"/>
     </w:rPr>
   </w:style>
-  <w:style w:type="paragraph" w:styleId="Ttulo8">
+  <w:style w:type="paragraph" w:styleId="Heading8">
     <w:name w:val="heading 8"/>
     <w:basedOn w:val="Normal"/>
     <w:next w:val="Normal"/>
-    <w:link w:val="Ttulo8Carcter"/>
+    <w:link w:val="Heading8Char"/>
     <w:uiPriority w:val="9"/>
     <w:semiHidden/>
     <w:unhideWhenUsed/>
@@ -3914,11 +4044,11 @@
       <w:szCs w:val="20"/>
     </w:rPr>
   </w:style>
-  <w:style w:type="paragraph" w:styleId="Ttulo9">
+  <w:style w:type="paragraph" w:styleId="Heading9">
     <w:name w:val="heading 9"/>
     <w:basedOn w:val="Normal"/>
     <w:next w:val="Normal"/>
-    <w:link w:val="Ttulo9Carcter"/>
+    <w:link w:val="Heading9Char"/>
     <w:uiPriority w:val="9"/>
     <w:semiHidden/>
     <w:unhideWhenUsed/>
@@ -3939,13 +4069,13 @@
       <w:szCs w:val="20"/>
     </w:rPr>
   </w:style>
-  <w:style w:type="character" w:default="1" w:styleId="Tipodeletrapredefinidodopargrafo">
+  <w:style w:type="character" w:default="1" w:styleId="DefaultParagraphFont">
     <w:name w:val="Default Paragraph Font"/>
     <w:uiPriority w:val="1"/>
     <w:semiHidden/>
     <w:unhideWhenUsed/>
   </w:style>
-  <w:style w:type="table" w:default="1" w:styleId="Tabelanormal">
+  <w:style w:type="table" w:default="1" w:styleId="TableNormal">
     <w:name w:val="Normal Table"/>
     <w:uiPriority w:val="99"/>
     <w:semiHidden/>
@@ -3961,16 +4091,16 @@
       </w:tblCellMar>
     </w:tblPr>
   </w:style>
-  <w:style w:type="numbering" w:default="1" w:styleId="Semlista">
+  <w:style w:type="numbering" w:default="1" w:styleId="NoList">
     <w:name w:val="No List"/>
     <w:uiPriority w:val="99"/>
     <w:semiHidden/>
     <w:unhideWhenUsed/>
   </w:style>
-  <w:style w:type="character" w:customStyle="1" w:styleId="Ttulo1Carcter">
-    <w:name w:val="Título 1 Carácter"/>
-    <w:basedOn w:val="Tipodeletrapredefinidodopargrafo"/>
-    <w:link w:val="Ttulo1"/>
+  <w:style w:type="character" w:customStyle="1" w:styleId="Heading1Char">
+    <w:name w:val="Heading 1 Char"/>
+    <w:basedOn w:val="DefaultParagraphFont"/>
+    <w:link w:val="Heading1"/>
     <w:uiPriority w:val="9"/>
     <w:rsid w:val="00FD69B3"/>
     <w:rPr>
@@ -3982,10 +4112,10 @@
       <w:szCs w:val="28"/>
     </w:rPr>
   </w:style>
-  <w:style w:type="character" w:customStyle="1" w:styleId="Ttulo2Carcter">
-    <w:name w:val="Título 2 Carácter"/>
-    <w:basedOn w:val="Tipodeletrapredefinidodopargrafo"/>
-    <w:link w:val="Ttulo2"/>
+  <w:style w:type="character" w:customStyle="1" w:styleId="Heading2Char">
+    <w:name w:val="Heading 2 Char"/>
+    <w:basedOn w:val="DefaultParagraphFont"/>
+    <w:link w:val="Heading2"/>
     <w:uiPriority w:val="9"/>
     <w:rsid w:val="00FD69B3"/>
     <w:rPr>
@@ -3997,10 +4127,10 @@
       <w:szCs w:val="26"/>
     </w:rPr>
   </w:style>
-  <w:style w:type="character" w:customStyle="1" w:styleId="Ttulo3Carcter">
-    <w:name w:val="Título 3 Carácter"/>
-    <w:basedOn w:val="Tipodeletrapredefinidodopargrafo"/>
-    <w:link w:val="Ttulo3"/>
+  <w:style w:type="character" w:customStyle="1" w:styleId="Heading3Char">
+    <w:name w:val="Heading 3 Char"/>
+    <w:basedOn w:val="DefaultParagraphFont"/>
+    <w:link w:val="Heading3"/>
     <w:uiPriority w:val="9"/>
     <w:rsid w:val="00FD69B3"/>
     <w:rPr>
@@ -4010,10 +4140,10 @@
       <w:color w:val="5B9BD5" w:themeColor="accent1"/>
     </w:rPr>
   </w:style>
-  <w:style w:type="character" w:customStyle="1" w:styleId="Ttulo4Carcter">
-    <w:name w:val="Título 4 Carácter"/>
-    <w:basedOn w:val="Tipodeletrapredefinidodopargrafo"/>
-    <w:link w:val="Ttulo4"/>
+  <w:style w:type="character" w:customStyle="1" w:styleId="Heading4Char">
+    <w:name w:val="Heading 4 Char"/>
+    <w:basedOn w:val="DefaultParagraphFont"/>
+    <w:link w:val="Heading4"/>
     <w:uiPriority w:val="9"/>
     <w:semiHidden/>
     <w:rsid w:val="00FD69B3"/>
@@ -4026,10 +4156,10 @@
       <w:color w:val="5B9BD5" w:themeColor="accent1"/>
     </w:rPr>
   </w:style>
-  <w:style w:type="character" w:customStyle="1" w:styleId="Ttulo5Carcter">
-    <w:name w:val="Título 5 Carácter"/>
-    <w:basedOn w:val="Tipodeletrapredefinidodopargrafo"/>
-    <w:link w:val="Ttulo5"/>
+  <w:style w:type="character" w:customStyle="1" w:styleId="Heading5Char">
+    <w:name w:val="Heading 5 Char"/>
+    <w:basedOn w:val="DefaultParagraphFont"/>
+    <w:link w:val="Heading5"/>
     <w:uiPriority w:val="9"/>
     <w:semiHidden/>
     <w:rsid w:val="00FD69B3"/>
@@ -4038,10 +4168,10 @@
       <w:color w:val="1F4D78" w:themeColor="accent1" w:themeShade="7F"/>
     </w:rPr>
   </w:style>
-  <w:style w:type="character" w:customStyle="1" w:styleId="Ttulo6Carcter">
-    <w:name w:val="Título 6 Carácter"/>
-    <w:basedOn w:val="Tipodeletrapredefinidodopargrafo"/>
-    <w:link w:val="Ttulo6"/>
+  <w:style w:type="character" w:customStyle="1" w:styleId="Heading6Char">
+    <w:name w:val="Heading 6 Char"/>
+    <w:basedOn w:val="DefaultParagraphFont"/>
+    <w:link w:val="Heading6"/>
     <w:uiPriority w:val="9"/>
     <w:semiHidden/>
     <w:rsid w:val="00FD69B3"/>
@@ -4052,10 +4182,10 @@
       <w:color w:val="1F4D78" w:themeColor="accent1" w:themeShade="7F"/>
     </w:rPr>
   </w:style>
-  <w:style w:type="character" w:customStyle="1" w:styleId="Ttulo7Carcter">
-    <w:name w:val="Título 7 Carácter"/>
-    <w:basedOn w:val="Tipodeletrapredefinidodopargrafo"/>
-    <w:link w:val="Ttulo7"/>
+  <w:style w:type="character" w:customStyle="1" w:styleId="Heading7Char">
+    <w:name w:val="Heading 7 Char"/>
+    <w:basedOn w:val="DefaultParagraphFont"/>
+    <w:link w:val="Heading7"/>
     <w:uiPriority w:val="9"/>
     <w:semiHidden/>
     <w:rsid w:val="00FD69B3"/>
@@ -4066,10 +4196,10 @@
       <w:color w:val="404040" w:themeColor="text1" w:themeTint="BF"/>
     </w:rPr>
   </w:style>
-  <w:style w:type="character" w:customStyle="1" w:styleId="Ttulo8Carcter">
-    <w:name w:val="Título 8 Carácter"/>
-    <w:basedOn w:val="Tipodeletrapredefinidodopargrafo"/>
-    <w:link w:val="Ttulo8"/>
+  <w:style w:type="character" w:customStyle="1" w:styleId="Heading8Char">
+    <w:name w:val="Heading 8 Char"/>
+    <w:basedOn w:val="DefaultParagraphFont"/>
+    <w:link w:val="Heading8"/>
     <w:uiPriority w:val="9"/>
     <w:semiHidden/>
     <w:rsid w:val="00FD69B3"/>
@@ -4080,10 +4210,10 @@
       <w:szCs w:val="20"/>
     </w:rPr>
   </w:style>
-  <w:style w:type="character" w:customStyle="1" w:styleId="Ttulo9Carcter">
-    <w:name w:val="Título 9 Carácter"/>
-    <w:basedOn w:val="Tipodeletrapredefinidodopargrafo"/>
-    <w:link w:val="Ttulo9"/>
+  <w:style w:type="character" w:customStyle="1" w:styleId="Heading9Char">
+    <w:name w:val="Heading 9 Char"/>
+    <w:basedOn w:val="DefaultParagraphFont"/>
+    <w:link w:val="Heading9"/>
     <w:uiPriority w:val="9"/>
     <w:semiHidden/>
     <w:rsid w:val="00FD69B3"/>
@@ -4096,7 +4226,7 @@
       <w:szCs w:val="20"/>
     </w:rPr>
   </w:style>
-  <w:style w:type="paragraph" w:styleId="Legenda">
+  <w:style w:type="paragraph" w:styleId="Caption">
     <w:name w:val="caption"/>
     <w:basedOn w:val="Normal"/>
     <w:next w:val="Normal"/>
@@ -4116,11 +4246,11 @@
       <w:szCs w:val="18"/>
     </w:rPr>
   </w:style>
-  <w:style w:type="paragraph" w:styleId="Ttulo">
+  <w:style w:type="paragraph" w:styleId="Title">
     <w:name w:val="Title"/>
     <w:basedOn w:val="Normal"/>
     <w:next w:val="Normal"/>
-    <w:link w:val="TtuloCarcter"/>
+    <w:link w:val="TitleChar"/>
     <w:uiPriority w:val="10"/>
     <w:qFormat/>
     <w:rsid w:val="00FD69B3"/>
@@ -4139,10 +4269,10 @@
       <w:szCs w:val="52"/>
     </w:rPr>
   </w:style>
-  <w:style w:type="character" w:customStyle="1" w:styleId="TtuloCarcter">
-    <w:name w:val="Título Carácter"/>
-    <w:basedOn w:val="Tipodeletrapredefinidodopargrafo"/>
-    <w:link w:val="Ttulo"/>
+  <w:style w:type="character" w:customStyle="1" w:styleId="TitleChar">
+    <w:name w:val="Title Char"/>
+    <w:basedOn w:val="DefaultParagraphFont"/>
+    <w:link w:val="Title"/>
     <w:uiPriority w:val="10"/>
     <w:rsid w:val="00FD69B3"/>
     <w:rPr>
@@ -4153,11 +4283,11 @@
       <w:szCs w:val="52"/>
     </w:rPr>
   </w:style>
-  <w:style w:type="paragraph" w:styleId="Subttulo">
+  <w:style w:type="paragraph" w:styleId="Subtitle">
     <w:name w:val="Subtitle"/>
     <w:basedOn w:val="Normal"/>
     <w:next w:val="Normal"/>
-    <w:link w:val="SubttuloCarcter"/>
+    <w:link w:val="SubtitleChar"/>
     <w:uiPriority w:val="11"/>
     <w:qFormat/>
     <w:rsid w:val="00FD69B3"/>
@@ -4176,10 +4306,10 @@
       <w:szCs w:val="24"/>
     </w:rPr>
   </w:style>
-  <w:style w:type="character" w:customStyle="1" w:styleId="SubttuloCarcter">
-    <w:name w:val="Subtítulo Carácter"/>
-    <w:basedOn w:val="Tipodeletrapredefinidodopargrafo"/>
-    <w:link w:val="Subttulo"/>
+  <w:style w:type="character" w:customStyle="1" w:styleId="SubtitleChar">
+    <w:name w:val="Subtitle Char"/>
+    <w:basedOn w:val="DefaultParagraphFont"/>
+    <w:link w:val="Subtitle"/>
     <w:uiPriority w:val="11"/>
     <w:rsid w:val="00FD69B3"/>
     <w:rPr>
@@ -4192,9 +4322,9 @@
       <w:szCs w:val="24"/>
     </w:rPr>
   </w:style>
-  <w:style w:type="character" w:styleId="Forte">
+  <w:style w:type="character" w:styleId="Strong">
     <w:name w:val="Strong"/>
-    <w:basedOn w:val="Tipodeletrapredefinidodopargrafo"/>
+    <w:basedOn w:val="DefaultParagraphFont"/>
     <w:uiPriority w:val="22"/>
     <w:qFormat/>
     <w:rsid w:val="00FD69B3"/>
@@ -4203,9 +4333,9 @@
       <w:bCs/>
     </w:rPr>
   </w:style>
-  <w:style w:type="character" w:styleId="nfase">
+  <w:style w:type="character" w:styleId="Emphasis">
     <w:name w:val="Emphasis"/>
-    <w:basedOn w:val="Tipodeletrapredefinidodopargrafo"/>
+    <w:basedOn w:val="DefaultParagraphFont"/>
     <w:uiPriority w:val="20"/>
     <w:qFormat/>
     <w:rsid w:val="00FD69B3"/>
@@ -4214,7 +4344,7 @@
       <w:iCs/>
     </w:rPr>
   </w:style>
-  <w:style w:type="paragraph" w:styleId="SemEspaamento">
+  <w:style w:type="paragraph" w:styleId="NoSpacing">
     <w:name w:val="No Spacing"/>
     <w:uiPriority w:val="1"/>
     <w:qFormat/>
@@ -4223,11 +4353,11 @@
       <w:spacing w:after="0" w:line="240" w:lineRule="auto"/>
     </w:pPr>
   </w:style>
-  <w:style w:type="paragraph" w:styleId="Citao">
+  <w:style w:type="paragraph" w:styleId="Quote">
     <w:name w:val="Quote"/>
     <w:basedOn w:val="Normal"/>
     <w:next w:val="Normal"/>
-    <w:link w:val="CitaoCarcter"/>
+    <w:link w:val="QuoteChar"/>
     <w:uiPriority w:val="29"/>
     <w:qFormat/>
     <w:rsid w:val="00FD69B3"/>
@@ -4237,10 +4367,10 @@
       <w:color w:val="000000" w:themeColor="text1"/>
     </w:rPr>
   </w:style>
-  <w:style w:type="character" w:customStyle="1" w:styleId="CitaoCarcter">
-    <w:name w:val="Citação Carácter"/>
-    <w:basedOn w:val="Tipodeletrapredefinidodopargrafo"/>
-    <w:link w:val="Citao"/>
+  <w:style w:type="character" w:customStyle="1" w:styleId="QuoteChar">
+    <w:name w:val="Quote Char"/>
+    <w:basedOn w:val="DefaultParagraphFont"/>
+    <w:link w:val="Quote"/>
     <w:uiPriority w:val="29"/>
     <w:rsid w:val="00FD69B3"/>
     <w:rPr>
@@ -4249,11 +4379,11 @@
       <w:color w:val="000000" w:themeColor="text1"/>
     </w:rPr>
   </w:style>
-  <w:style w:type="paragraph" w:styleId="CitaoIntensa">
+  <w:style w:type="paragraph" w:styleId="IntenseQuote">
     <w:name w:val="Intense Quote"/>
     <w:basedOn w:val="Normal"/>
     <w:next w:val="Normal"/>
-    <w:link w:val="CitaoIntensaCarcter"/>
+    <w:link w:val="IntenseQuoteChar"/>
     <w:uiPriority w:val="30"/>
     <w:qFormat/>
     <w:rsid w:val="00FD69B3"/>
@@ -4272,10 +4402,10 @@
       <w:color w:val="5B9BD5" w:themeColor="accent1"/>
     </w:rPr>
   </w:style>
-  <w:style w:type="character" w:customStyle="1" w:styleId="CitaoIntensaCarcter">
-    <w:name w:val="Citação Intensa Carácter"/>
-    <w:basedOn w:val="Tipodeletrapredefinidodopargrafo"/>
-    <w:link w:val="CitaoIntensa"/>
+  <w:style w:type="character" w:customStyle="1" w:styleId="IntenseQuoteChar">
+    <w:name w:val="Intense Quote Char"/>
+    <w:basedOn w:val="DefaultParagraphFont"/>
+    <w:link w:val="IntenseQuote"/>
     <w:uiPriority w:val="30"/>
     <w:rsid w:val="00FD69B3"/>
     <w:rPr>
@@ -4286,9 +4416,9 @@
       <w:color w:val="5B9BD5" w:themeColor="accent1"/>
     </w:rPr>
   </w:style>
-  <w:style w:type="character" w:styleId="nfaseDiscreto">
+  <w:style w:type="character" w:styleId="SubtleEmphasis">
     <w:name w:val="Subtle Emphasis"/>
-    <w:basedOn w:val="Tipodeletrapredefinidodopargrafo"/>
+    <w:basedOn w:val="DefaultParagraphFont"/>
     <w:uiPriority w:val="19"/>
     <w:qFormat/>
     <w:rsid w:val="00FD69B3"/>
@@ -4298,9 +4428,9 @@
       <w:color w:val="808080" w:themeColor="text1" w:themeTint="7F"/>
     </w:rPr>
   </w:style>
-  <w:style w:type="character" w:styleId="nfaseIntenso">
+  <w:style w:type="character" w:styleId="IntenseEmphasis">
     <w:name w:val="Intense Emphasis"/>
-    <w:basedOn w:val="Tipodeletrapredefinidodopargrafo"/>
+    <w:basedOn w:val="DefaultParagraphFont"/>
     <w:uiPriority w:val="21"/>
     <w:qFormat/>
     <w:rsid w:val="00FD69B3"/>
@@ -4312,9 +4442,9 @@
       <w:color w:val="5B9BD5" w:themeColor="accent1"/>
     </w:rPr>
   </w:style>
-  <w:style w:type="character" w:styleId="RefernciaDiscreta">
+  <w:style w:type="character" w:styleId="SubtleReference">
     <w:name w:val="Subtle Reference"/>
-    <w:basedOn w:val="Tipodeletrapredefinidodopargrafo"/>
+    <w:basedOn w:val="DefaultParagraphFont"/>
     <w:uiPriority w:val="31"/>
     <w:qFormat/>
     <w:rsid w:val="00FD69B3"/>
@@ -4324,9 +4454,9 @@
       <w:u w:val="single"/>
     </w:rPr>
   </w:style>
-  <w:style w:type="character" w:styleId="RefernciaIntensa">
+  <w:style w:type="character" w:styleId="IntenseReference">
     <w:name w:val="Intense Reference"/>
-    <w:basedOn w:val="Tipodeletrapredefinidodopargrafo"/>
+    <w:basedOn w:val="DefaultParagraphFont"/>
     <w:uiPriority w:val="32"/>
     <w:qFormat/>
     <w:rsid w:val="00FD69B3"/>
@@ -4339,9 +4469,9 @@
       <w:u w:val="single"/>
     </w:rPr>
   </w:style>
-  <w:style w:type="character" w:styleId="TtulodoLivro">
+  <w:style w:type="character" w:styleId="BookTitle">
     <w:name w:val="Book Title"/>
-    <w:basedOn w:val="Tipodeletrapredefinidodopargrafo"/>
+    <w:basedOn w:val="DefaultParagraphFont"/>
     <w:uiPriority w:val="33"/>
     <w:qFormat/>
     <w:rsid w:val="00FD69B3"/>
@@ -4352,9 +4482,9 @@
       <w:spacing w:val="5"/>
     </w:rPr>
   </w:style>
-  <w:style w:type="paragraph" w:styleId="Ttulodondice">
+  <w:style w:type="paragraph" w:styleId="TOCHeading">
     <w:name w:val="TOC Heading"/>
-    <w:basedOn w:val="Ttulo1"/>
+    <w:basedOn w:val="Heading1"/>
     <w:next w:val="Normal"/>
     <w:uiPriority w:val="39"/>
     <w:semiHidden/>
@@ -4365,7 +4495,7 @@
       <w:outlineLvl w:val="9"/>
     </w:pPr>
   </w:style>
-  <w:style w:type="paragraph" w:styleId="PargrafodaLista">
+  <w:style w:type="paragraph" w:styleId="ListParagraph">
     <w:name w:val="List Paragraph"/>
     <w:basedOn w:val="Normal"/>
     <w:uiPriority w:val="34"/>
@@ -4376,9 +4506,9 @@
       <w:contextualSpacing/>
     </w:pPr>
   </w:style>
-  <w:style w:type="character" w:styleId="Refdecomentrio">
+  <w:style w:type="character" w:styleId="CommentReference">
     <w:name w:val="annotation reference"/>
-    <w:basedOn w:val="Tipodeletrapredefinidodopargrafo"/>
+    <w:basedOn w:val="DefaultParagraphFont"/>
     <w:uiPriority w:val="99"/>
     <w:semiHidden/>
     <w:unhideWhenUsed/>
@@ -4388,10 +4518,10 @@
       <w:szCs w:val="16"/>
     </w:rPr>
   </w:style>
-  <w:style w:type="paragraph" w:styleId="Textodecomentrio">
+  <w:style w:type="paragraph" w:styleId="CommentText">
     <w:name w:val="annotation text"/>
     <w:basedOn w:val="Normal"/>
-    <w:link w:val="TextodecomentrioCarcter"/>
+    <w:link w:val="CommentTextChar"/>
     <w:uiPriority w:val="99"/>
     <w:semiHidden/>
     <w:unhideWhenUsed/>
@@ -4404,10 +4534,10 @@
       <w:szCs w:val="20"/>
     </w:rPr>
   </w:style>
-  <w:style w:type="character" w:customStyle="1" w:styleId="TextodecomentrioCarcter">
-    <w:name w:val="Texto de comentário Carácter"/>
-    <w:basedOn w:val="Tipodeletrapredefinidodopargrafo"/>
-    <w:link w:val="Textodecomentrio"/>
+  <w:style w:type="character" w:customStyle="1" w:styleId="CommentTextChar">
+    <w:name w:val="Comment Text Char"/>
+    <w:basedOn w:val="DefaultParagraphFont"/>
+    <w:link w:val="CommentText"/>
     <w:uiPriority w:val="99"/>
     <w:semiHidden/>
     <w:rsid w:val="00CF6207"/>
@@ -4416,11 +4546,11 @@
       <w:szCs w:val="20"/>
     </w:rPr>
   </w:style>
-  <w:style w:type="paragraph" w:styleId="Assuntodecomentrio">
+  <w:style w:type="paragraph" w:styleId="CommentSubject">
     <w:name w:val="annotation subject"/>
-    <w:basedOn w:val="Textodecomentrio"/>
-    <w:next w:val="Textodecomentrio"/>
-    <w:link w:val="AssuntodecomentrioCarcter"/>
+    <w:basedOn w:val="CommentText"/>
+    <w:next w:val="CommentText"/>
+    <w:link w:val="CommentSubjectChar"/>
     <w:uiPriority w:val="99"/>
     <w:semiHidden/>
     <w:unhideWhenUsed/>
@@ -4430,10 +4560,10 @@
       <w:bCs/>
     </w:rPr>
   </w:style>
-  <w:style w:type="character" w:customStyle="1" w:styleId="AssuntodecomentrioCarcter">
-    <w:name w:val="Assunto de comentário Carácter"/>
-    <w:basedOn w:val="TextodecomentrioCarcter"/>
-    <w:link w:val="Assuntodecomentrio"/>
+  <w:style w:type="character" w:customStyle="1" w:styleId="CommentSubjectChar">
+    <w:name w:val="Comment Subject Char"/>
+    <w:basedOn w:val="CommentTextChar"/>
+    <w:link w:val="CommentSubject"/>
     <w:uiPriority w:val="99"/>
     <w:semiHidden/>
     <w:rsid w:val="00CF6207"/>
@@ -4444,10 +4574,10 @@
       <w:szCs w:val="20"/>
     </w:rPr>
   </w:style>
-  <w:style w:type="paragraph" w:styleId="Textodebalo">
+  <w:style w:type="paragraph" w:styleId="BalloonText">
     <w:name w:val="Balloon Text"/>
     <w:basedOn w:val="Normal"/>
-    <w:link w:val="TextodebaloCarcter"/>
+    <w:link w:val="BalloonTextChar"/>
     <w:uiPriority w:val="99"/>
     <w:semiHidden/>
     <w:unhideWhenUsed/>
@@ -4461,10 +4591,10 @@
       <w:szCs w:val="18"/>
     </w:rPr>
   </w:style>
-  <w:style w:type="character" w:customStyle="1" w:styleId="TextodebaloCarcter">
-    <w:name w:val="Texto de balão Carácter"/>
-    <w:basedOn w:val="Tipodeletrapredefinidodopargrafo"/>
-    <w:link w:val="Textodebalo"/>
+  <w:style w:type="character" w:customStyle="1" w:styleId="BalloonTextChar">
+    <w:name w:val="Balloon Text Char"/>
+    <w:basedOn w:val="DefaultParagraphFont"/>
+    <w:link w:val="BalloonText"/>
     <w:uiPriority w:val="99"/>
     <w:semiHidden/>
     <w:rsid w:val="00CF6207"/>
@@ -4474,7 +4604,7 @@
       <w:szCs w:val="18"/>
     </w:rPr>
   </w:style>
-  <w:style w:type="paragraph" w:styleId="Bibliografia">
+  <w:style w:type="paragraph" w:styleId="Bibliography">
     <w:name w:val="Bibliography"/>
     <w:basedOn w:val="Normal"/>
     <w:next w:val="Normal"/>
@@ -5758,7 +5888,7 @@
 </file>
 
 <file path=customXml/itemProps1.xml><?xml version="1.0" encoding="utf-8"?>
-<ds:datastoreItem xmlns:ds="http://schemas.openxmlformats.org/officeDocument/2006/customXml" ds:itemID="{5C1A05ED-5388-4136-A792-268C77B4472D}">
+<ds:datastoreItem xmlns:ds="http://schemas.openxmlformats.org/officeDocument/2006/customXml" ds:itemID="{173F8777-BDF1-4A04-B994-EAC3A7EB3924}">
   <ds:schemaRefs>
     <ds:schemaRef ds:uri="http://schemas.openxmlformats.org/officeDocument/2006/bibliography"/>
   </ds:schemaRefs>

</xml_diff>

<commit_message>
Updated register and flag visualisations
</commit_message>
<xml_diff>
--- a/documentation/Report/Background Research Section.docx
+++ b/documentation/Report/Background Research Section.docx
@@ -4,7 +4,7 @@
   <w:body>
     <w:p>
       <w:pPr>
-        <w:pStyle w:val="Title"/>
+        <w:pStyle w:val="Ttulo"/>
         <w:rPr>
           <w:rFonts w:ascii="Palatino Linotype" w:hAnsi="Palatino Linotype"/>
           <w:color w:val="auto"/>
@@ -20,7 +20,7 @@
     </w:p>
     <w:p>
       <w:pPr>
-        <w:pStyle w:val="Heading1"/>
+        <w:pStyle w:val="Ttulo1"/>
         <w:numPr>
           <w:ilvl w:val="0"/>
           <w:numId w:val="1"/>
@@ -53,66 +53,12 @@
           <w:sz w:val="24"/>
           <w:szCs w:val="24"/>
         </w:rPr>
-        <w:t>In the year 2012, the Raspberry Pi Foundation developed a single-board computer with the intention of promoting the teaching and learning of Computer Science in schools. This device, known as Raspberry Pi (</w:t>
-      </w:r>
-      <w:proofErr w:type="spellStart"/>
-      <w:r>
-        <w:rPr>
-          <w:rFonts w:ascii="Palatino Linotype" w:hAnsi="Palatino Linotype"/>
-          <w:sz w:val="24"/>
-          <w:szCs w:val="24"/>
-        </w:rPr>
-        <w:t>RPi</w:t>
-      </w:r>
-      <w:proofErr w:type="spellEnd"/>
-      <w:r>
-        <w:rPr>
-          <w:rFonts w:ascii="Palatino Linotype" w:hAnsi="Palatino Linotype"/>
-          <w:sz w:val="24"/>
-          <w:szCs w:val="24"/>
-        </w:rPr>
-        <w:t xml:space="preserve">), constitutes a low-cost computing and interfacing machine to external devices, which allows for greater accessibility in designing integrated systems. However, </w:t>
-      </w:r>
-      <w:proofErr w:type="spellStart"/>
-      <w:r>
-        <w:rPr>
-          <w:rFonts w:ascii="Palatino Linotype" w:hAnsi="Palatino Linotype"/>
-          <w:sz w:val="24"/>
-          <w:szCs w:val="24"/>
-        </w:rPr>
-        <w:t>RPi</w:t>
-      </w:r>
-      <w:proofErr w:type="spellEnd"/>
-      <w:r>
-        <w:rPr>
-          <w:rFonts w:ascii="Palatino Linotype" w:hAnsi="Palatino Linotype"/>
-          <w:sz w:val="24"/>
-          <w:szCs w:val="24"/>
-        </w:rPr>
-        <w:t xml:space="preserve"> does not yet comprise the necessary scaffolding tools in interfacing and controlling the system. Consequently, customers find it difficult to quickly, efficiently and enjoyably learn the concepts necessary to understand and work with </w:t>
-      </w:r>
-      <w:proofErr w:type="spellStart"/>
-      <w:r>
-        <w:rPr>
-          <w:rFonts w:ascii="Palatino Linotype" w:hAnsi="Palatino Linotype"/>
-          <w:sz w:val="24"/>
-          <w:szCs w:val="24"/>
-        </w:rPr>
-        <w:t>RPi</w:t>
-      </w:r>
-      <w:proofErr w:type="spellEnd"/>
-      <w:r>
-        <w:rPr>
-          <w:rFonts w:ascii="Palatino Linotype" w:hAnsi="Palatino Linotype"/>
-          <w:sz w:val="24"/>
-          <w:szCs w:val="24"/>
-        </w:rPr>
-        <w:t>. Currently, there are several projects being undertaken for the development of such scaffolding tools.</w:t>
+        <w:t>In the year 2012, the Raspberry Pi Foundation developed a single-board computer with the intention of promoting the teaching and learning of Computer Science in schools. This device, known as Raspberry Pi (RPi), constitutes a low-cost computing and interfacing machine to external devices, which allows for greater accessibility in designing integrated systems. However, RPi does not yet comprise the necessary scaffolding tools in interfacing and controlling the system. Consequently, customers find it difficult to quickly, efficiently and enjoyably learn the concepts necessary to understand and work with RPi. Currently, there are several projects being undertaken for the development of such scaffolding tools.</w:t>
       </w:r>
       <w:commentRangeEnd w:id="0"/>
       <w:r>
         <w:rPr>
-          <w:rStyle w:val="CommentReference"/>
+          <w:rStyle w:val="Refdecomentrio"/>
           <w:rFonts w:ascii="Palatino Linotype" w:hAnsi="Palatino Linotype"/>
           <w:sz w:val="24"/>
           <w:szCs w:val="24"/>
@@ -122,7 +68,7 @@
     </w:p>
     <w:p>
       <w:pPr>
-        <w:pStyle w:val="Heading1"/>
+        <w:pStyle w:val="Ttulo1"/>
         <w:numPr>
           <w:ilvl w:val="0"/>
           <w:numId w:val="1"/>
@@ -231,7 +177,7 @@
     </w:p>
     <w:p>
       <w:pPr>
-        <w:pStyle w:val="Heading2"/>
+        <w:pStyle w:val="Ttulo2"/>
         <w:numPr>
           <w:ilvl w:val="1"/>
           <w:numId w:val="3"/>
@@ -258,7 +204,7 @@
     </w:p>
     <w:p>
       <w:pPr>
-        <w:pStyle w:val="Heading3"/>
+        <w:pStyle w:val="Ttulo3"/>
         <w:numPr>
           <w:ilvl w:val="2"/>
           <w:numId w:val="3"/>
@@ -1135,7 +1081,7 @@
     </w:p>
     <w:p>
       <w:pPr>
-        <w:pStyle w:val="ListParagraph"/>
+        <w:pStyle w:val="PargrafodaLista"/>
         <w:numPr>
           <w:ilvl w:val="0"/>
           <w:numId w:val="4"/>
@@ -1222,7 +1168,7 @@
     </w:p>
     <w:p>
       <w:pPr>
-        <w:pStyle w:val="ListParagraph"/>
+        <w:pStyle w:val="PargrafodaLista"/>
         <w:numPr>
           <w:ilvl w:val="0"/>
           <w:numId w:val="4"/>
@@ -1307,7 +1253,7 @@
     </w:p>
     <w:p>
       <w:pPr>
-        <w:pStyle w:val="ListParagraph"/>
+        <w:pStyle w:val="PargrafodaLista"/>
         <w:numPr>
           <w:ilvl w:val="0"/>
           <w:numId w:val="4"/>
@@ -1393,7 +1339,7 @@
     </w:p>
     <w:p>
       <w:pPr>
-        <w:pStyle w:val="ListParagraph"/>
+        <w:pStyle w:val="PargrafodaLista"/>
         <w:numPr>
           <w:ilvl w:val="0"/>
           <w:numId w:val="4"/>
@@ -1784,7 +1730,7 @@
     </w:p>
     <w:p>
       <w:pPr>
-        <w:pStyle w:val="Heading3"/>
+        <w:pStyle w:val="Ttulo3"/>
         <w:numPr>
           <w:ilvl w:val="2"/>
           <w:numId w:val="3"/>
@@ -1971,7 +1917,7 @@
     </w:p>
     <w:p>
       <w:pPr>
-        <w:pStyle w:val="Heading3"/>
+        <w:pStyle w:val="Ttulo3"/>
         <w:numPr>
           <w:ilvl w:val="2"/>
           <w:numId w:val="3"/>
@@ -2011,7 +1957,6 @@
           <w:szCs w:val="24"/>
         </w:rPr>
       </w:pPr>
-      <w:commentRangeStart w:id="1"/>
       <w:r>
         <w:rPr>
           <w:rFonts w:ascii="Palatino Linotype" w:hAnsi="Palatino Linotype"/>
@@ -2020,18 +1965,11 @@
           <w:szCs w:val="24"/>
         </w:rPr>
         <w:t>COMPARE WITH AN EDUCATIONAL RESOURCE FOR COMPUTING BASED ON TECHNOLOGICAL IMPLEMENTATION</w:t>
-      </w:r>
-      <w:commentRangeEnd w:id="1"/>
-      <w:r>
-        <w:rPr>
-          <w:rStyle w:val="CommentReference"/>
-        </w:rPr>
-        <w:commentReference w:id="1"/>
       </w:r>
     </w:p>
     <w:p>
       <w:pPr>
-        <w:pStyle w:val="Heading2"/>
+        <w:pStyle w:val="Ttulo2"/>
         <w:numPr>
           <w:ilvl w:val="1"/>
           <w:numId w:val="3"/>
@@ -2051,7 +1989,7 @@
     </w:p>
     <w:p>
       <w:pPr>
-        <w:pStyle w:val="Heading3"/>
+        <w:pStyle w:val="Ttulo3"/>
         <w:numPr>
           <w:ilvl w:val="2"/>
           <w:numId w:val="3"/>
@@ -2231,7 +2169,7 @@
     </w:p>
     <w:p>
       <w:pPr>
-        <w:pStyle w:val="Heading3"/>
+        <w:pStyle w:val="Ttulo3"/>
         <w:numPr>
           <w:ilvl w:val="2"/>
           <w:numId w:val="3"/>
@@ -2243,7 +2181,6 @@
           <w:szCs w:val="24"/>
         </w:rPr>
       </w:pPr>
-      <w:commentRangeStart w:id="2"/>
       <w:r>
         <w:rPr>
           <w:rFonts w:ascii="Palatino Linotype" w:hAnsi="Palatino Linotype"/>
@@ -2252,17 +2189,6 @@
           <w:szCs w:val="24"/>
         </w:rPr>
         <w:t>The Java Accessibility API</w:t>
-      </w:r>
-      <w:commentRangeEnd w:id="2"/>
-      <w:r>
-        <w:rPr>
-          <w:rStyle w:val="CommentReference"/>
-          <w:rFonts w:asciiTheme="minorHAnsi" w:eastAsiaTheme="minorEastAsia" w:hAnsiTheme="minorHAnsi" w:cstheme="minorBidi"/>
-          <w:b w:val="0"/>
-          <w:bCs w:val="0"/>
-          <w:color w:val="auto"/>
-        </w:rPr>
-        <w:commentReference w:id="2"/>
       </w:r>
     </w:p>
     <w:p>
@@ -2330,7 +2256,7 @@
     </w:p>
     <w:p>
       <w:pPr>
-        <w:pStyle w:val="Heading3"/>
+        <w:pStyle w:val="Ttulo3"/>
         <w:numPr>
           <w:ilvl w:val="2"/>
           <w:numId w:val="3"/>
@@ -2417,7 +2343,7 @@
     </w:p>
     <w:p>
       <w:pPr>
-        <w:pStyle w:val="Heading3"/>
+        <w:pStyle w:val="Ttulo3"/>
         <w:numPr>
           <w:ilvl w:val="2"/>
           <w:numId w:val="3"/>
@@ -2487,7 +2413,7 @@
     </w:p>
     <w:p>
       <w:pPr>
-        <w:pStyle w:val="ListParagraph"/>
+        <w:pStyle w:val="PargrafodaLista"/>
         <w:ind w:left="2160"/>
         <w:rPr>
           <w:rFonts w:ascii="Palatino Linotype" w:hAnsi="Palatino Linotype"/>
@@ -2498,7 +2424,7 @@
     </w:p>
     <w:p>
       <w:pPr>
-        <w:pStyle w:val="ListParagraph"/>
+        <w:pStyle w:val="PargrafodaLista"/>
         <w:ind w:left="2160"/>
         <w:rPr>
           <w:rFonts w:ascii="Palatino Linotype" w:hAnsi="Palatino Linotype"/>
@@ -2509,7 +2435,7 @@
     </w:p>
     <w:p>
       <w:pPr>
-        <w:pStyle w:val="ListParagraph"/>
+        <w:pStyle w:val="PargrafodaLista"/>
         <w:ind w:left="2160"/>
         <w:rPr>
           <w:rFonts w:ascii="Palatino Linotype" w:hAnsi="Palatino Linotype"/>
@@ -2537,7 +2463,7 @@
       <w:sdtContent>
         <w:p>
           <w:pPr>
-            <w:pStyle w:val="Heading1"/>
+            <w:pStyle w:val="Ttulo1"/>
           </w:pPr>
           <w:r>
             <w:t>References</w:t>
@@ -2551,7 +2477,7 @@
           <w:sdtContent>
             <w:p>
               <w:pPr>
-                <w:pStyle w:val="Bibliography"/>
+                <w:pStyle w:val="Bibliografia"/>
                 <w:rPr>
                   <w:noProof/>
                 </w:rPr>
@@ -2588,7 +2514,7 @@
             </w:p>
             <w:p>
               <w:pPr>
-                <w:pStyle w:val="Bibliography"/>
+                <w:pStyle w:val="Bibliografia"/>
                 <w:rPr>
                   <w:noProof/>
                 </w:rPr>
@@ -2630,7 +2556,7 @@
             </w:p>
             <w:p>
               <w:pPr>
-                <w:pStyle w:val="Bibliography"/>
+                <w:pStyle w:val="Bibliografia"/>
                 <w:rPr>
                   <w:noProof/>
                 </w:rPr>
@@ -2672,7 +2598,7 @@
             </w:p>
             <w:p>
               <w:pPr>
-                <w:pStyle w:val="Bibliography"/>
+                <w:pStyle w:val="Bibliografia"/>
                 <w:rPr>
                   <w:noProof/>
                 </w:rPr>
@@ -2714,7 +2640,7 @@
             </w:p>
             <w:p>
               <w:pPr>
-                <w:pStyle w:val="Bibliography"/>
+                <w:pStyle w:val="Bibliografia"/>
                 <w:rPr>
                   <w:noProof/>
                 </w:rPr>
@@ -2776,8 +2702,8 @@
           <w:szCs w:val="24"/>
         </w:rPr>
       </w:pPr>
-      <w:bookmarkStart w:id="3" w:name="_GoBack"/>
-      <w:bookmarkEnd w:id="3"/>
+      <w:bookmarkStart w:id="1" w:name="_GoBack"/>
+      <w:bookmarkEnd w:id="1"/>
     </w:p>
     <w:sectPr>
       <w:pgSz w:w="11906" w:h="16838"/>
@@ -2794,72 +2720,16 @@
   <w:comment w:id="0" w:author="cf4g09" w:date="2013-10-15T16:40:00Z" w:initials="c">
     <w:p>
       <w:pPr>
-        <w:pStyle w:val="CommentText"/>
-      </w:pPr>
-      <w:r>
-        <w:rPr>
-          <w:rStyle w:val="CommentReference"/>
+        <w:pStyle w:val="Textodecomentrio"/>
+      </w:pPr>
+      <w:r>
+        <w:rPr>
+          <w:rStyle w:val="Refdecomentrio"/>
         </w:rPr>
         <w:annotationRef/>
       </w:r>
       <w:r>
-        <w:t xml:space="preserve">Needs more than this </w:t>
-      </w:r>
-      <w:proofErr w:type="spellStart"/>
-      <w:r>
-        <w:t>ofc</w:t>
-      </w:r>
-      <w:proofErr w:type="spellEnd"/>
-      <w:r>
-        <w:t xml:space="preserve"> – </w:t>
-      </w:r>
-      <w:proofErr w:type="spellStart"/>
-      <w:r>
-        <w:t>Karishma</w:t>
-      </w:r>
-      <w:proofErr w:type="spellEnd"/>
-      <w:r>
-        <w:t xml:space="preserve"> and Noni, you’ve done research on this right?</w:t>
-      </w:r>
-    </w:p>
-  </w:comment>
-  <w:comment w:id="1" w:author="Lucca de Paoli" w:date="2013-10-28T11:34:00Z" w:initials="LdP">
-    <w:p>
-      <w:pPr>
-        <w:pStyle w:val="CommentText"/>
-      </w:pPr>
-      <w:r>
-        <w:rPr>
-          <w:rStyle w:val="CommentReference"/>
-        </w:rPr>
-        <w:annotationRef/>
-      </w:r>
-      <w:r>
-        <w:t xml:space="preserve">This is </w:t>
-      </w:r>
-      <w:proofErr w:type="spellStart"/>
-      <w:r>
-        <w:t>Cathys</w:t>
-      </w:r>
-      <w:proofErr w:type="spellEnd"/>
-      <w:r>
-        <w:t xml:space="preserve"> work</w:t>
-      </w:r>
-    </w:p>
-  </w:comment>
-  <w:comment w:id="2" w:author="Lucca de Paoli" w:date="2013-10-28T11:38:00Z" w:initials="LdP">
-    <w:p>
-      <w:pPr>
-        <w:pStyle w:val="CommentText"/>
-      </w:pPr>
-      <w:r>
-        <w:rPr>
-          <w:rStyle w:val="CommentReference"/>
-        </w:rPr>
-        <w:annotationRef/>
-      </w:r>
-      <w:r>
-        <w:t>Not doing this anymore I suppose? – ask Gary</w:t>
+        <w:t>Needs more than this ofc – Karishma and Noni, you’ve done research on this right?</w:t>
       </w:r>
     </w:p>
   </w:comment>
@@ -3860,11 +3730,11 @@
     <w:qFormat/>
     <w:rsid w:val="00FD69B3"/>
   </w:style>
-  <w:style w:type="paragraph" w:styleId="Heading1">
+  <w:style w:type="paragraph" w:styleId="Ttulo1">
     <w:name w:val="heading 1"/>
     <w:basedOn w:val="Normal"/>
     <w:next w:val="Normal"/>
-    <w:link w:val="Heading1Char"/>
+    <w:link w:val="Ttulo1Carcter"/>
     <w:uiPriority w:val="9"/>
     <w:qFormat/>
     <w:rsid w:val="00FD69B3"/>
@@ -3883,11 +3753,11 @@
       <w:szCs w:val="28"/>
     </w:rPr>
   </w:style>
-  <w:style w:type="paragraph" w:styleId="Heading2">
+  <w:style w:type="paragraph" w:styleId="Ttulo2">
     <w:name w:val="heading 2"/>
     <w:basedOn w:val="Normal"/>
     <w:next w:val="Normal"/>
-    <w:link w:val="Heading2Char"/>
+    <w:link w:val="Ttulo2Carcter"/>
     <w:uiPriority w:val="9"/>
     <w:unhideWhenUsed/>
     <w:qFormat/>
@@ -3907,11 +3777,11 @@
       <w:szCs w:val="26"/>
     </w:rPr>
   </w:style>
-  <w:style w:type="paragraph" w:styleId="Heading3">
+  <w:style w:type="paragraph" w:styleId="Ttulo3">
     <w:name w:val="heading 3"/>
     <w:basedOn w:val="Normal"/>
     <w:next w:val="Normal"/>
-    <w:link w:val="Heading3Char"/>
+    <w:link w:val="Ttulo3Carcter"/>
     <w:uiPriority w:val="9"/>
     <w:unhideWhenUsed/>
     <w:qFormat/>
@@ -3929,11 +3799,11 @@
       <w:color w:val="5B9BD5" w:themeColor="accent1"/>
     </w:rPr>
   </w:style>
-  <w:style w:type="paragraph" w:styleId="Heading4">
+  <w:style w:type="paragraph" w:styleId="Ttulo4">
     <w:name w:val="heading 4"/>
     <w:basedOn w:val="Normal"/>
     <w:next w:val="Normal"/>
-    <w:link w:val="Heading4Char"/>
+    <w:link w:val="Ttulo4Carcter"/>
     <w:uiPriority w:val="9"/>
     <w:semiHidden/>
     <w:unhideWhenUsed/>
@@ -3954,11 +3824,11 @@
       <w:color w:val="5B9BD5" w:themeColor="accent1"/>
     </w:rPr>
   </w:style>
-  <w:style w:type="paragraph" w:styleId="Heading5">
+  <w:style w:type="paragraph" w:styleId="Ttulo5">
     <w:name w:val="heading 5"/>
     <w:basedOn w:val="Normal"/>
     <w:next w:val="Normal"/>
-    <w:link w:val="Heading5Char"/>
+    <w:link w:val="Ttulo5Carcter"/>
     <w:uiPriority w:val="9"/>
     <w:semiHidden/>
     <w:unhideWhenUsed/>
@@ -3975,11 +3845,11 @@
       <w:color w:val="1F4D78" w:themeColor="accent1" w:themeShade="7F"/>
     </w:rPr>
   </w:style>
-  <w:style w:type="paragraph" w:styleId="Heading6">
+  <w:style w:type="paragraph" w:styleId="Ttulo6">
     <w:name w:val="heading 6"/>
     <w:basedOn w:val="Normal"/>
     <w:next w:val="Normal"/>
-    <w:link w:val="Heading6Char"/>
+    <w:link w:val="Ttulo6Carcter"/>
     <w:uiPriority w:val="9"/>
     <w:semiHidden/>
     <w:unhideWhenUsed/>
@@ -3998,11 +3868,11 @@
       <w:color w:val="1F4D78" w:themeColor="accent1" w:themeShade="7F"/>
     </w:rPr>
   </w:style>
-  <w:style w:type="paragraph" w:styleId="Heading7">
+  <w:style w:type="paragraph" w:styleId="Ttulo7">
     <w:name w:val="heading 7"/>
     <w:basedOn w:val="Normal"/>
     <w:next w:val="Normal"/>
-    <w:link w:val="Heading7Char"/>
+    <w:link w:val="Ttulo7Carcter"/>
     <w:uiPriority w:val="9"/>
     <w:semiHidden/>
     <w:unhideWhenUsed/>
@@ -4021,11 +3891,11 @@
       <w:color w:val="404040" w:themeColor="text1" w:themeTint="BF"/>
     </w:rPr>
   </w:style>
-  <w:style w:type="paragraph" w:styleId="Heading8">
+  <w:style w:type="paragraph" w:styleId="Ttulo8">
     <w:name w:val="heading 8"/>
     <w:basedOn w:val="Normal"/>
     <w:next w:val="Normal"/>
-    <w:link w:val="Heading8Char"/>
+    <w:link w:val="Ttulo8Carcter"/>
     <w:uiPriority w:val="9"/>
     <w:semiHidden/>
     <w:unhideWhenUsed/>
@@ -4044,11 +3914,11 @@
       <w:szCs w:val="20"/>
     </w:rPr>
   </w:style>
-  <w:style w:type="paragraph" w:styleId="Heading9">
+  <w:style w:type="paragraph" w:styleId="Ttulo9">
     <w:name w:val="heading 9"/>
     <w:basedOn w:val="Normal"/>
     <w:next w:val="Normal"/>
-    <w:link w:val="Heading9Char"/>
+    <w:link w:val="Ttulo9Carcter"/>
     <w:uiPriority w:val="9"/>
     <w:semiHidden/>
     <w:unhideWhenUsed/>
@@ -4069,13 +3939,13 @@
       <w:szCs w:val="20"/>
     </w:rPr>
   </w:style>
-  <w:style w:type="character" w:default="1" w:styleId="DefaultParagraphFont">
+  <w:style w:type="character" w:default="1" w:styleId="Tipodeletrapredefinidodopargrafo">
     <w:name w:val="Default Paragraph Font"/>
     <w:uiPriority w:val="1"/>
     <w:semiHidden/>
     <w:unhideWhenUsed/>
   </w:style>
-  <w:style w:type="table" w:default="1" w:styleId="TableNormal">
+  <w:style w:type="table" w:default="1" w:styleId="Tabelanormal">
     <w:name w:val="Normal Table"/>
     <w:uiPriority w:val="99"/>
     <w:semiHidden/>
@@ -4091,16 +3961,16 @@
       </w:tblCellMar>
     </w:tblPr>
   </w:style>
-  <w:style w:type="numbering" w:default="1" w:styleId="NoList">
+  <w:style w:type="numbering" w:default="1" w:styleId="Semlista">
     <w:name w:val="No List"/>
     <w:uiPriority w:val="99"/>
     <w:semiHidden/>
     <w:unhideWhenUsed/>
   </w:style>
-  <w:style w:type="character" w:customStyle="1" w:styleId="Heading1Char">
-    <w:name w:val="Heading 1 Char"/>
-    <w:basedOn w:val="DefaultParagraphFont"/>
-    <w:link w:val="Heading1"/>
+  <w:style w:type="character" w:customStyle="1" w:styleId="Ttulo1Carcter">
+    <w:name w:val="Título 1 Carácter"/>
+    <w:basedOn w:val="Tipodeletrapredefinidodopargrafo"/>
+    <w:link w:val="Ttulo1"/>
     <w:uiPriority w:val="9"/>
     <w:rsid w:val="00FD69B3"/>
     <w:rPr>
@@ -4112,10 +3982,10 @@
       <w:szCs w:val="28"/>
     </w:rPr>
   </w:style>
-  <w:style w:type="character" w:customStyle="1" w:styleId="Heading2Char">
-    <w:name w:val="Heading 2 Char"/>
-    <w:basedOn w:val="DefaultParagraphFont"/>
-    <w:link w:val="Heading2"/>
+  <w:style w:type="character" w:customStyle="1" w:styleId="Ttulo2Carcter">
+    <w:name w:val="Título 2 Carácter"/>
+    <w:basedOn w:val="Tipodeletrapredefinidodopargrafo"/>
+    <w:link w:val="Ttulo2"/>
     <w:uiPriority w:val="9"/>
     <w:rsid w:val="00FD69B3"/>
     <w:rPr>
@@ -4127,10 +3997,10 @@
       <w:szCs w:val="26"/>
     </w:rPr>
   </w:style>
-  <w:style w:type="character" w:customStyle="1" w:styleId="Heading3Char">
-    <w:name w:val="Heading 3 Char"/>
-    <w:basedOn w:val="DefaultParagraphFont"/>
-    <w:link w:val="Heading3"/>
+  <w:style w:type="character" w:customStyle="1" w:styleId="Ttulo3Carcter">
+    <w:name w:val="Título 3 Carácter"/>
+    <w:basedOn w:val="Tipodeletrapredefinidodopargrafo"/>
+    <w:link w:val="Ttulo3"/>
     <w:uiPriority w:val="9"/>
     <w:rsid w:val="00FD69B3"/>
     <w:rPr>
@@ -4140,10 +4010,10 @@
       <w:color w:val="5B9BD5" w:themeColor="accent1"/>
     </w:rPr>
   </w:style>
-  <w:style w:type="character" w:customStyle="1" w:styleId="Heading4Char">
-    <w:name w:val="Heading 4 Char"/>
-    <w:basedOn w:val="DefaultParagraphFont"/>
-    <w:link w:val="Heading4"/>
+  <w:style w:type="character" w:customStyle="1" w:styleId="Ttulo4Carcter">
+    <w:name w:val="Título 4 Carácter"/>
+    <w:basedOn w:val="Tipodeletrapredefinidodopargrafo"/>
+    <w:link w:val="Ttulo4"/>
     <w:uiPriority w:val="9"/>
     <w:semiHidden/>
     <w:rsid w:val="00FD69B3"/>
@@ -4156,10 +4026,10 @@
       <w:color w:val="5B9BD5" w:themeColor="accent1"/>
     </w:rPr>
   </w:style>
-  <w:style w:type="character" w:customStyle="1" w:styleId="Heading5Char">
-    <w:name w:val="Heading 5 Char"/>
-    <w:basedOn w:val="DefaultParagraphFont"/>
-    <w:link w:val="Heading5"/>
+  <w:style w:type="character" w:customStyle="1" w:styleId="Ttulo5Carcter">
+    <w:name w:val="Título 5 Carácter"/>
+    <w:basedOn w:val="Tipodeletrapredefinidodopargrafo"/>
+    <w:link w:val="Ttulo5"/>
     <w:uiPriority w:val="9"/>
     <w:semiHidden/>
     <w:rsid w:val="00FD69B3"/>
@@ -4168,10 +4038,10 @@
       <w:color w:val="1F4D78" w:themeColor="accent1" w:themeShade="7F"/>
     </w:rPr>
   </w:style>
-  <w:style w:type="character" w:customStyle="1" w:styleId="Heading6Char">
-    <w:name w:val="Heading 6 Char"/>
-    <w:basedOn w:val="DefaultParagraphFont"/>
-    <w:link w:val="Heading6"/>
+  <w:style w:type="character" w:customStyle="1" w:styleId="Ttulo6Carcter">
+    <w:name w:val="Título 6 Carácter"/>
+    <w:basedOn w:val="Tipodeletrapredefinidodopargrafo"/>
+    <w:link w:val="Ttulo6"/>
     <w:uiPriority w:val="9"/>
     <w:semiHidden/>
     <w:rsid w:val="00FD69B3"/>
@@ -4182,10 +4052,10 @@
       <w:color w:val="1F4D78" w:themeColor="accent1" w:themeShade="7F"/>
     </w:rPr>
   </w:style>
-  <w:style w:type="character" w:customStyle="1" w:styleId="Heading7Char">
-    <w:name w:val="Heading 7 Char"/>
-    <w:basedOn w:val="DefaultParagraphFont"/>
-    <w:link w:val="Heading7"/>
+  <w:style w:type="character" w:customStyle="1" w:styleId="Ttulo7Carcter">
+    <w:name w:val="Título 7 Carácter"/>
+    <w:basedOn w:val="Tipodeletrapredefinidodopargrafo"/>
+    <w:link w:val="Ttulo7"/>
     <w:uiPriority w:val="9"/>
     <w:semiHidden/>
     <w:rsid w:val="00FD69B3"/>
@@ -4196,10 +4066,10 @@
       <w:color w:val="404040" w:themeColor="text1" w:themeTint="BF"/>
     </w:rPr>
   </w:style>
-  <w:style w:type="character" w:customStyle="1" w:styleId="Heading8Char">
-    <w:name w:val="Heading 8 Char"/>
-    <w:basedOn w:val="DefaultParagraphFont"/>
-    <w:link w:val="Heading8"/>
+  <w:style w:type="character" w:customStyle="1" w:styleId="Ttulo8Carcter">
+    <w:name w:val="Título 8 Carácter"/>
+    <w:basedOn w:val="Tipodeletrapredefinidodopargrafo"/>
+    <w:link w:val="Ttulo8"/>
     <w:uiPriority w:val="9"/>
     <w:semiHidden/>
     <w:rsid w:val="00FD69B3"/>
@@ -4210,10 +4080,10 @@
       <w:szCs w:val="20"/>
     </w:rPr>
   </w:style>
-  <w:style w:type="character" w:customStyle="1" w:styleId="Heading9Char">
-    <w:name w:val="Heading 9 Char"/>
-    <w:basedOn w:val="DefaultParagraphFont"/>
-    <w:link w:val="Heading9"/>
+  <w:style w:type="character" w:customStyle="1" w:styleId="Ttulo9Carcter">
+    <w:name w:val="Título 9 Carácter"/>
+    <w:basedOn w:val="Tipodeletrapredefinidodopargrafo"/>
+    <w:link w:val="Ttulo9"/>
     <w:uiPriority w:val="9"/>
     <w:semiHidden/>
     <w:rsid w:val="00FD69B3"/>
@@ -4226,7 +4096,7 @@
       <w:szCs w:val="20"/>
     </w:rPr>
   </w:style>
-  <w:style w:type="paragraph" w:styleId="Caption">
+  <w:style w:type="paragraph" w:styleId="Legenda">
     <w:name w:val="caption"/>
     <w:basedOn w:val="Normal"/>
     <w:next w:val="Normal"/>
@@ -4246,11 +4116,11 @@
       <w:szCs w:val="18"/>
     </w:rPr>
   </w:style>
-  <w:style w:type="paragraph" w:styleId="Title">
+  <w:style w:type="paragraph" w:styleId="Ttulo">
     <w:name w:val="Title"/>
     <w:basedOn w:val="Normal"/>
     <w:next w:val="Normal"/>
-    <w:link w:val="TitleChar"/>
+    <w:link w:val="TtuloCarcter"/>
     <w:uiPriority w:val="10"/>
     <w:qFormat/>
     <w:rsid w:val="00FD69B3"/>
@@ -4269,10 +4139,10 @@
       <w:szCs w:val="52"/>
     </w:rPr>
   </w:style>
-  <w:style w:type="character" w:customStyle="1" w:styleId="TitleChar">
-    <w:name w:val="Title Char"/>
-    <w:basedOn w:val="DefaultParagraphFont"/>
-    <w:link w:val="Title"/>
+  <w:style w:type="character" w:customStyle="1" w:styleId="TtuloCarcter">
+    <w:name w:val="Título Carácter"/>
+    <w:basedOn w:val="Tipodeletrapredefinidodopargrafo"/>
+    <w:link w:val="Ttulo"/>
     <w:uiPriority w:val="10"/>
     <w:rsid w:val="00FD69B3"/>
     <w:rPr>
@@ -4283,11 +4153,11 @@
       <w:szCs w:val="52"/>
     </w:rPr>
   </w:style>
-  <w:style w:type="paragraph" w:styleId="Subtitle">
+  <w:style w:type="paragraph" w:styleId="Subttulo">
     <w:name w:val="Subtitle"/>
     <w:basedOn w:val="Normal"/>
     <w:next w:val="Normal"/>
-    <w:link w:val="SubtitleChar"/>
+    <w:link w:val="SubttuloCarcter"/>
     <w:uiPriority w:val="11"/>
     <w:qFormat/>
     <w:rsid w:val="00FD69B3"/>
@@ -4306,10 +4176,10 @@
       <w:szCs w:val="24"/>
     </w:rPr>
   </w:style>
-  <w:style w:type="character" w:customStyle="1" w:styleId="SubtitleChar">
-    <w:name w:val="Subtitle Char"/>
-    <w:basedOn w:val="DefaultParagraphFont"/>
-    <w:link w:val="Subtitle"/>
+  <w:style w:type="character" w:customStyle="1" w:styleId="SubttuloCarcter">
+    <w:name w:val="Subtítulo Carácter"/>
+    <w:basedOn w:val="Tipodeletrapredefinidodopargrafo"/>
+    <w:link w:val="Subttulo"/>
     <w:uiPriority w:val="11"/>
     <w:rsid w:val="00FD69B3"/>
     <w:rPr>
@@ -4322,9 +4192,9 @@
       <w:szCs w:val="24"/>
     </w:rPr>
   </w:style>
-  <w:style w:type="character" w:styleId="Strong">
+  <w:style w:type="character" w:styleId="Forte">
     <w:name w:val="Strong"/>
-    <w:basedOn w:val="DefaultParagraphFont"/>
+    <w:basedOn w:val="Tipodeletrapredefinidodopargrafo"/>
     <w:uiPriority w:val="22"/>
     <w:qFormat/>
     <w:rsid w:val="00FD69B3"/>
@@ -4333,9 +4203,9 @@
       <w:bCs/>
     </w:rPr>
   </w:style>
-  <w:style w:type="character" w:styleId="Emphasis">
+  <w:style w:type="character" w:styleId="nfase">
     <w:name w:val="Emphasis"/>
-    <w:basedOn w:val="DefaultParagraphFont"/>
+    <w:basedOn w:val="Tipodeletrapredefinidodopargrafo"/>
     <w:uiPriority w:val="20"/>
     <w:qFormat/>
     <w:rsid w:val="00FD69B3"/>
@@ -4344,7 +4214,7 @@
       <w:iCs/>
     </w:rPr>
   </w:style>
-  <w:style w:type="paragraph" w:styleId="NoSpacing">
+  <w:style w:type="paragraph" w:styleId="SemEspaamento">
     <w:name w:val="No Spacing"/>
     <w:uiPriority w:val="1"/>
     <w:qFormat/>
@@ -4353,11 +4223,11 @@
       <w:spacing w:after="0" w:line="240" w:lineRule="auto"/>
     </w:pPr>
   </w:style>
-  <w:style w:type="paragraph" w:styleId="Quote">
+  <w:style w:type="paragraph" w:styleId="Citao">
     <w:name w:val="Quote"/>
     <w:basedOn w:val="Normal"/>
     <w:next w:val="Normal"/>
-    <w:link w:val="QuoteChar"/>
+    <w:link w:val="CitaoCarcter"/>
     <w:uiPriority w:val="29"/>
     <w:qFormat/>
     <w:rsid w:val="00FD69B3"/>
@@ -4367,10 +4237,10 @@
       <w:color w:val="000000" w:themeColor="text1"/>
     </w:rPr>
   </w:style>
-  <w:style w:type="character" w:customStyle="1" w:styleId="QuoteChar">
-    <w:name w:val="Quote Char"/>
-    <w:basedOn w:val="DefaultParagraphFont"/>
-    <w:link w:val="Quote"/>
+  <w:style w:type="character" w:customStyle="1" w:styleId="CitaoCarcter">
+    <w:name w:val="Citação Carácter"/>
+    <w:basedOn w:val="Tipodeletrapredefinidodopargrafo"/>
+    <w:link w:val="Citao"/>
     <w:uiPriority w:val="29"/>
     <w:rsid w:val="00FD69B3"/>
     <w:rPr>
@@ -4379,11 +4249,11 @@
       <w:color w:val="000000" w:themeColor="text1"/>
     </w:rPr>
   </w:style>
-  <w:style w:type="paragraph" w:styleId="IntenseQuote">
+  <w:style w:type="paragraph" w:styleId="CitaoIntensa">
     <w:name w:val="Intense Quote"/>
     <w:basedOn w:val="Normal"/>
     <w:next w:val="Normal"/>
-    <w:link w:val="IntenseQuoteChar"/>
+    <w:link w:val="CitaoIntensaCarcter"/>
     <w:uiPriority w:val="30"/>
     <w:qFormat/>
     <w:rsid w:val="00FD69B3"/>
@@ -4402,10 +4272,10 @@
       <w:color w:val="5B9BD5" w:themeColor="accent1"/>
     </w:rPr>
   </w:style>
-  <w:style w:type="character" w:customStyle="1" w:styleId="IntenseQuoteChar">
-    <w:name w:val="Intense Quote Char"/>
-    <w:basedOn w:val="DefaultParagraphFont"/>
-    <w:link w:val="IntenseQuote"/>
+  <w:style w:type="character" w:customStyle="1" w:styleId="CitaoIntensaCarcter">
+    <w:name w:val="Citação Intensa Carácter"/>
+    <w:basedOn w:val="Tipodeletrapredefinidodopargrafo"/>
+    <w:link w:val="CitaoIntensa"/>
     <w:uiPriority w:val="30"/>
     <w:rsid w:val="00FD69B3"/>
     <w:rPr>
@@ -4416,9 +4286,9 @@
       <w:color w:val="5B9BD5" w:themeColor="accent1"/>
     </w:rPr>
   </w:style>
-  <w:style w:type="character" w:styleId="SubtleEmphasis">
+  <w:style w:type="character" w:styleId="nfaseDiscreto">
     <w:name w:val="Subtle Emphasis"/>
-    <w:basedOn w:val="DefaultParagraphFont"/>
+    <w:basedOn w:val="Tipodeletrapredefinidodopargrafo"/>
     <w:uiPriority w:val="19"/>
     <w:qFormat/>
     <w:rsid w:val="00FD69B3"/>
@@ -4428,9 +4298,9 @@
       <w:color w:val="808080" w:themeColor="text1" w:themeTint="7F"/>
     </w:rPr>
   </w:style>
-  <w:style w:type="character" w:styleId="IntenseEmphasis">
+  <w:style w:type="character" w:styleId="nfaseIntenso">
     <w:name w:val="Intense Emphasis"/>
-    <w:basedOn w:val="DefaultParagraphFont"/>
+    <w:basedOn w:val="Tipodeletrapredefinidodopargrafo"/>
     <w:uiPriority w:val="21"/>
     <w:qFormat/>
     <w:rsid w:val="00FD69B3"/>
@@ -4442,9 +4312,9 @@
       <w:color w:val="5B9BD5" w:themeColor="accent1"/>
     </w:rPr>
   </w:style>
-  <w:style w:type="character" w:styleId="SubtleReference">
+  <w:style w:type="character" w:styleId="RefernciaDiscreta">
     <w:name w:val="Subtle Reference"/>
-    <w:basedOn w:val="DefaultParagraphFont"/>
+    <w:basedOn w:val="Tipodeletrapredefinidodopargrafo"/>
     <w:uiPriority w:val="31"/>
     <w:qFormat/>
     <w:rsid w:val="00FD69B3"/>
@@ -4454,9 +4324,9 @@
       <w:u w:val="single"/>
     </w:rPr>
   </w:style>
-  <w:style w:type="character" w:styleId="IntenseReference">
+  <w:style w:type="character" w:styleId="RefernciaIntensa">
     <w:name w:val="Intense Reference"/>
-    <w:basedOn w:val="DefaultParagraphFont"/>
+    <w:basedOn w:val="Tipodeletrapredefinidodopargrafo"/>
     <w:uiPriority w:val="32"/>
     <w:qFormat/>
     <w:rsid w:val="00FD69B3"/>
@@ -4469,9 +4339,9 @@
       <w:u w:val="single"/>
     </w:rPr>
   </w:style>
-  <w:style w:type="character" w:styleId="BookTitle">
+  <w:style w:type="character" w:styleId="TtulodoLivro">
     <w:name w:val="Book Title"/>
-    <w:basedOn w:val="DefaultParagraphFont"/>
+    <w:basedOn w:val="Tipodeletrapredefinidodopargrafo"/>
     <w:uiPriority w:val="33"/>
     <w:qFormat/>
     <w:rsid w:val="00FD69B3"/>
@@ -4482,9 +4352,9 @@
       <w:spacing w:val="5"/>
     </w:rPr>
   </w:style>
-  <w:style w:type="paragraph" w:styleId="TOCHeading">
+  <w:style w:type="paragraph" w:styleId="Ttulodondice">
     <w:name w:val="TOC Heading"/>
-    <w:basedOn w:val="Heading1"/>
+    <w:basedOn w:val="Ttulo1"/>
     <w:next w:val="Normal"/>
     <w:uiPriority w:val="39"/>
     <w:semiHidden/>
@@ -4495,7 +4365,7 @@
       <w:outlineLvl w:val="9"/>
     </w:pPr>
   </w:style>
-  <w:style w:type="paragraph" w:styleId="ListParagraph">
+  <w:style w:type="paragraph" w:styleId="PargrafodaLista">
     <w:name w:val="List Paragraph"/>
     <w:basedOn w:val="Normal"/>
     <w:uiPriority w:val="34"/>
@@ -4506,9 +4376,9 @@
       <w:contextualSpacing/>
     </w:pPr>
   </w:style>
-  <w:style w:type="character" w:styleId="CommentReference">
+  <w:style w:type="character" w:styleId="Refdecomentrio">
     <w:name w:val="annotation reference"/>
-    <w:basedOn w:val="DefaultParagraphFont"/>
+    <w:basedOn w:val="Tipodeletrapredefinidodopargrafo"/>
     <w:uiPriority w:val="99"/>
     <w:semiHidden/>
     <w:unhideWhenUsed/>
@@ -4518,10 +4388,10 @@
       <w:szCs w:val="16"/>
     </w:rPr>
   </w:style>
-  <w:style w:type="paragraph" w:styleId="CommentText">
+  <w:style w:type="paragraph" w:styleId="Textodecomentrio">
     <w:name w:val="annotation text"/>
     <w:basedOn w:val="Normal"/>
-    <w:link w:val="CommentTextChar"/>
+    <w:link w:val="TextodecomentrioCarcter"/>
     <w:uiPriority w:val="99"/>
     <w:semiHidden/>
     <w:unhideWhenUsed/>
@@ -4534,10 +4404,10 @@
       <w:szCs w:val="20"/>
     </w:rPr>
   </w:style>
-  <w:style w:type="character" w:customStyle="1" w:styleId="CommentTextChar">
-    <w:name w:val="Comment Text Char"/>
-    <w:basedOn w:val="DefaultParagraphFont"/>
-    <w:link w:val="CommentText"/>
+  <w:style w:type="character" w:customStyle="1" w:styleId="TextodecomentrioCarcter">
+    <w:name w:val="Texto de comentário Carácter"/>
+    <w:basedOn w:val="Tipodeletrapredefinidodopargrafo"/>
+    <w:link w:val="Textodecomentrio"/>
     <w:uiPriority w:val="99"/>
     <w:semiHidden/>
     <w:rsid w:val="00CF6207"/>
@@ -4546,11 +4416,11 @@
       <w:szCs w:val="20"/>
     </w:rPr>
   </w:style>
-  <w:style w:type="paragraph" w:styleId="CommentSubject">
+  <w:style w:type="paragraph" w:styleId="Assuntodecomentrio">
     <w:name w:val="annotation subject"/>
-    <w:basedOn w:val="CommentText"/>
-    <w:next w:val="CommentText"/>
-    <w:link w:val="CommentSubjectChar"/>
+    <w:basedOn w:val="Textodecomentrio"/>
+    <w:next w:val="Textodecomentrio"/>
+    <w:link w:val="AssuntodecomentrioCarcter"/>
     <w:uiPriority w:val="99"/>
     <w:semiHidden/>
     <w:unhideWhenUsed/>
@@ -4560,10 +4430,10 @@
       <w:bCs/>
     </w:rPr>
   </w:style>
-  <w:style w:type="character" w:customStyle="1" w:styleId="CommentSubjectChar">
-    <w:name w:val="Comment Subject Char"/>
-    <w:basedOn w:val="CommentTextChar"/>
-    <w:link w:val="CommentSubject"/>
+  <w:style w:type="character" w:customStyle="1" w:styleId="AssuntodecomentrioCarcter">
+    <w:name w:val="Assunto de comentário Carácter"/>
+    <w:basedOn w:val="TextodecomentrioCarcter"/>
+    <w:link w:val="Assuntodecomentrio"/>
     <w:uiPriority w:val="99"/>
     <w:semiHidden/>
     <w:rsid w:val="00CF6207"/>
@@ -4574,10 +4444,10 @@
       <w:szCs w:val="20"/>
     </w:rPr>
   </w:style>
-  <w:style w:type="paragraph" w:styleId="BalloonText">
+  <w:style w:type="paragraph" w:styleId="Textodebalo">
     <w:name w:val="Balloon Text"/>
     <w:basedOn w:val="Normal"/>
-    <w:link w:val="BalloonTextChar"/>
+    <w:link w:val="TextodebaloCarcter"/>
     <w:uiPriority w:val="99"/>
     <w:semiHidden/>
     <w:unhideWhenUsed/>
@@ -4591,10 +4461,10 @@
       <w:szCs w:val="18"/>
     </w:rPr>
   </w:style>
-  <w:style w:type="character" w:customStyle="1" w:styleId="BalloonTextChar">
-    <w:name w:val="Balloon Text Char"/>
-    <w:basedOn w:val="DefaultParagraphFont"/>
-    <w:link w:val="BalloonText"/>
+  <w:style w:type="character" w:customStyle="1" w:styleId="TextodebaloCarcter">
+    <w:name w:val="Texto de balão Carácter"/>
+    <w:basedOn w:val="Tipodeletrapredefinidodopargrafo"/>
+    <w:link w:val="Textodebalo"/>
     <w:uiPriority w:val="99"/>
     <w:semiHidden/>
     <w:rsid w:val="00CF6207"/>
@@ -4604,7 +4474,7 @@
       <w:szCs w:val="18"/>
     </w:rPr>
   </w:style>
-  <w:style w:type="paragraph" w:styleId="Bibliography">
+  <w:style w:type="paragraph" w:styleId="Bibliografia">
     <w:name w:val="Bibliography"/>
     <w:basedOn w:val="Normal"/>
     <w:next w:val="Normal"/>
@@ -5888,7 +5758,7 @@
 </file>
 
 <file path=customXml/itemProps1.xml><?xml version="1.0" encoding="utf-8"?>
-<ds:datastoreItem xmlns:ds="http://schemas.openxmlformats.org/officeDocument/2006/customXml" ds:itemID="{173F8777-BDF1-4A04-B994-EAC3A7EB3924}">
+<ds:datastoreItem xmlns:ds="http://schemas.openxmlformats.org/officeDocument/2006/customXml" ds:itemID="{5C1A05ED-5388-4136-A792-268C77B4472D}">
   <ds:schemaRefs>
     <ds:schemaRef ds:uri="http://schemas.openxmlformats.org/officeDocument/2006/bibliography"/>
   </ds:schemaRefs>

</xml_diff>